<commit_message>
update res and v1.2
</commit_message>
<xml_diff>
--- a/Thái Thị Thanh Vân_Nhóm1_v1.2.docx
+++ b/Thái Thị Thanh Vân_Nhóm1_v1.2.docx
@@ -556,27 +556,7 @@
           <w:szCs w:val="26"/>
         </w:rPr>
         <w:tab/>
-      </w:r>
-      <w:r>
-        <w:rPr>
-          <w:rFonts w:cs="Times New Roman"/>
-          <w:szCs w:val="26"/>
-        </w:rPr>
-        <w:t xml:space="preserve">Trong thời gian làm </w:t>
-      </w:r>
-      <w:r>
-        <w:rPr>
-          <w:rFonts w:cs="Times New Roman"/>
-          <w:szCs w:val="26"/>
-        </w:rPr>
-        <w:t>đề tài thực tập cơ sở chuyên ngành</w:t>
-      </w:r>
-      <w:r>
-        <w:rPr>
-          <w:rFonts w:cs="Times New Roman"/>
-          <w:szCs w:val="26"/>
-        </w:rPr>
-        <w:t xml:space="preserve">, chúng em đã nhận được nhiều sự giúp đỡ, đóng góp nhiệt tình của thầy cô, gia đình và bạn bè. Đầu tiên, chúng em xin được gửi lời cảm ơn chân thành và sâu sắc tới cô </w:t>
+        <w:t xml:space="preserve">Trong thời gian làm đề tài thực tập cơ sở chuyên ngành, chúng em đã nhận được nhiều sự giúp đỡ, đóng góp nhiệt tình của thầy cô, gia đình và bạn bè. Đầu tiên, chúng em xin được gửi lời cảm ơn chân thành và sâu sắc tới cô </w:t>
       </w:r>
       <w:r>
         <w:rPr>
@@ -622,12 +602,6 @@
           <w:szCs w:val="26"/>
         </w:rPr>
         <w:tab/>
-      </w:r>
-      <w:r>
-        <w:rPr>
-          <w:rFonts w:cs="Times New Roman"/>
-          <w:szCs w:val="26"/>
-        </w:rPr>
         <w:t>Chúng em</w:t>
       </w:r>
       <w:r>
@@ -1359,12 +1333,92 @@
     </w:p>
     <w:p>
       <w:pPr>
+        <w:pStyle w:val="TableofFigures"/>
+        <w:tabs>
+          <w:tab w:val="right" w:leader="dot" w:pos="9016"/>
+        </w:tabs>
+        <w:rPr>
+          <w:noProof/>
+        </w:rPr>
+      </w:pPr>
+      <w:r>
+        <w:fldChar w:fldCharType="begin"/>
+      </w:r>
+      <w:r>
+        <w:instrText xml:space="preserve"> TOC \h \z \c "Hình" </w:instrText>
+      </w:r>
+      <w:r>
+        <w:fldChar w:fldCharType="separate"/>
+      </w:r>
+      <w:hyperlink w:anchor="_Toc91665565" w:history="1">
+        <w:r>
+          <w:rPr>
+            <w:rStyle w:val="Hyperlink"/>
+            <w:noProof/>
+          </w:rPr>
+          <w:t>Hình 3.1: Xây dựng các ma trận cơ sở.</w:t>
+        </w:r>
+        <w:r>
+          <w:rPr>
+            <w:noProof/>
+            <w:webHidden/>
+          </w:rPr>
+          <w:tab/>
+        </w:r>
+        <w:r>
+          <w:rPr>
+            <w:noProof/>
+            <w:webHidden/>
+          </w:rPr>
+          <w:fldChar w:fldCharType="begin"/>
+        </w:r>
+        <w:r>
+          <w:rPr>
+            <w:noProof/>
+            <w:webHidden/>
+          </w:rPr>
+          <w:instrText xml:space="preserve"> PAGEREF _Toc91665565 \h </w:instrText>
+        </w:r>
+        <w:r>
+          <w:rPr>
+            <w:noProof/>
+            <w:webHidden/>
+          </w:rPr>
+        </w:r>
+        <w:r>
+          <w:rPr>
+            <w:noProof/>
+            <w:webHidden/>
+          </w:rPr>
+          <w:fldChar w:fldCharType="separate"/>
+        </w:r>
+        <w:r>
+          <w:rPr>
+            <w:noProof/>
+            <w:webHidden/>
+          </w:rPr>
+          <w:t>4</w:t>
+        </w:r>
+        <w:r>
+          <w:rPr>
+            <w:noProof/>
+            <w:webHidden/>
+          </w:rPr>
+          <w:fldChar w:fldCharType="end"/>
+        </w:r>
+      </w:hyperlink>
+    </w:p>
+    <w:p>
+      <w:pPr>
         <w:tabs>
           <w:tab w:val="clear" w:pos="822"/>
         </w:tabs>
         <w:spacing w:before="0" w:after="160" w:line="259" w:lineRule="auto"/>
         <w:jc w:val="left"/>
       </w:pPr>
+      <w:r>
+        <w:fldChar w:fldCharType="end"/>
+      </w:r>
       <w:r>
         <w:br w:type="page"/>
       </w:r>
@@ -1417,138 +1471,87 @@
           <w:szCs w:val="26"/>
         </w:rPr>
         <w:tab/>
-      </w:r>
-      <w:r>
+        <w:t>Theo các số liệu thống kê mới nhất, Android hiện nay vẫn là hệ điều hành chiếm lĩnh phần lớn thị phần di động trên toàn cầu ( 87,7% - theo IDC 2018) và tỷ lệ này vẫn giữ nguyên cho đến năm 2021. Vì vậy, các thiết bị sử dụng hệ điều hành Android đã trở thành đối tượng bị tấn công của các ứng dụng độc hại android, gây ra mối đe dọa nghiêm trọng đối với việc rò rỉ dữ liệu cá nhân như vị trí người dùng, thông tin liên lạc, tài khoản, ảnh, vv...  Thực trạng trên khiến việc xây dựng ứng dụng phát hiện phần mềm độc hại Android ngày càng trở nên cấp thiết.</w:t>
+      </w:r>
+    </w:p>
+    <w:p>
+      <w:pPr>
         <w:rPr>
           <w:rFonts w:eastAsia="Times New Roman" w:cs="Times New Roman"/>
           <w:color w:val="000000" w:themeColor="text1"/>
           <w:szCs w:val="26"/>
         </w:rPr>
-        <w:t xml:space="preserve">Theo các số liệu thống kê mới nhất, Android hiện nay vẫn là hệ điều hành chiếm lĩnh phần lớn thị phần di động trên toàn cầu ( 87,7% - theo IDC 2018) và tỷ lệ này vẫn giữ nguyên cho đến năm 2021. Vì vậy, các thiết bị sử dụng hệ điều hành Android đã trở thành đối tượng bị tấn công của các ứng dụng độc hại android, gây ra mối đe dọa nghiêm trọng đối với việc rò rỉ dữ liệu cá nhân như vị trí người dùng, thông tin liên lạc, tài khoản, ảnh, vv...  Thực trạng trên khiến việc </w:t>
-      </w:r>
+      </w:pPr>
       <w:r>
         <w:rPr>
           <w:rFonts w:eastAsia="Times New Roman" w:cs="Times New Roman"/>
           <w:color w:val="000000" w:themeColor="text1"/>
           <w:szCs w:val="26"/>
         </w:rPr>
-        <w:t>xây dựng ứng dụng</w:t>
-      </w:r>
-      <w:r>
+        <w:tab/>
+        <w:t>Trước đây, hướng tiếp cận để giải quyết bài toán phát hiện phần mềm độc hại chủ yếu dựa vào kỹ thuật đối sánh mẫu truyền thống. Tuy nhiên, với sự phát triển nhanh chóng của các phương pháp học máy và trí tuệ nhân tạo, hướng nghiên cứu về việc phát triển các hệ thống tự động phát hiện phần mềm độc hại bằng cách sử dụng các kỹ thuật khai phá dữ liệu và học máy đang thu hút sự quan tâm của các nhà nghiên cứu trong lĩnh vực an ninh mạng. Vấn đề lớn nhất của bài toán phát hiện phần mềm độc hại sử dụng học máy đó là giải pháp phân tích, biểu diễn dữ liệu và trích chọn đặc trưng. Có hai cách tiếp cận để giải quyết vấn đề này, một là sử dụng kỹ thuật phân tích hành vi và hai là kỹ thuật phân tích chữ ký.</w:t>
+      </w:r>
+    </w:p>
+    <w:p>
+      <w:pPr>
         <w:rPr>
           <w:rFonts w:eastAsia="Times New Roman" w:cs="Times New Roman"/>
           <w:color w:val="000000" w:themeColor="text1"/>
           <w:szCs w:val="26"/>
         </w:rPr>
-        <w:t xml:space="preserve"> phát hiện phần mềm độc hại Android ngày càng trở nên cấp thiết.</w:t>
-      </w:r>
-    </w:p>
-    <w:p>
-      <w:pPr>
+      </w:pPr>
+      <w:r>
         <w:rPr>
           <w:rFonts w:eastAsia="Times New Roman" w:cs="Times New Roman"/>
           <w:color w:val="000000" w:themeColor="text1"/>
           <w:szCs w:val="26"/>
         </w:rPr>
-      </w:pPr>
-      <w:r>
+        <w:tab/>
+        <w:t>Kỹ thuật phân tích chữ ký dựa trên các dấu hiệu số (Digital Footprint) để đoán nhận mã độc. Tất cả các chương trình, dù là lành hay độc, đều có những dấu hiệu số đặc trưng của riêng mình. Các phần mềm diệt virus thường kết hợp với sử dụng một cơ sở dữ liệu lưu trữ các dấu hiệu số của các mã độc. Các phần mềm ấy sẽ đối sánh dấu hiệu số của file đang được quét với các dữ liệu trong cơ sở dữ liệu, Nếu tìm thấy dấu hiệu đó trong cơ sở dữ liệu, file đó sẽ được coi là độc. Khi một loại mã độc mới được phát hiện, dấu hiệu số của nó sẽ được thêm vào cơ sở dữ liệu của công ty viết ra phần mềm virus đó, và sẽ được chia sẻ cho cơ sở dữ liệu từ phía người dùng.</w:t>
+      </w:r>
+    </w:p>
+    <w:p>
+      <w:pPr>
         <w:rPr>
           <w:rFonts w:eastAsia="Times New Roman" w:cs="Times New Roman"/>
           <w:color w:val="000000" w:themeColor="text1"/>
           <w:szCs w:val="26"/>
         </w:rPr>
-        <w:tab/>
-      </w:r>
+      </w:pPr>
       <w:r>
         <w:rPr>
           <w:rFonts w:eastAsia="Times New Roman" w:cs="Times New Roman"/>
           <w:color w:val="000000" w:themeColor="text1"/>
           <w:szCs w:val="26"/>
         </w:rPr>
-        <w:t>Trước đây, hướng tiếp cận để giải quyết bài toán phát hiện phần mềm độc hại chủ yếu dựa vào kỹ thuật đối sánh mẫu truyền thống. Tuy nhiên, với sự phát triển nhanh chóng của các phương pháp học máy và trí tuệ nhân tạo, hướng nghiên cứu về việc phát triển các hệ thống tự động phát hiện phần mềm độc hại bằng cách sử dụng các kỹ thuật khai phá dữ liệu và học máy đang thu hút sự quan tâm của các nhà nghiên cứu trong lĩnh vực an ninh mạng. Vấn đề lớn nhất của bài toán phát hiện phần mềm độc hại sử dụng học máy đó là giải pháp phân tích, biểu diễn dữ liệu và trích chọn đặc trưng. Có hai cách tiếp cận để giải quyết vấn đề này, một là sử dụng kỹ thuật phân tích hành vi và hai là kỹ thuật phân tích chữ ký.</w:t>
-      </w:r>
-    </w:p>
-    <w:p>
-      <w:pPr>
+        <w:tab/>
+        <w:t xml:space="preserve">Hướng nghiên cứu phân tích hành vi dựa vào việc phân tích và đánh giá mã nguồn của ứng dụng được nghi ngờ. Trong bài toán đoán nhận mã độc Android, hướng nghiên cứu này dựa vào việc phân tích lời gọi API, quyền truy cập, lời gọi hệ thống. Các thông tin trên được biểu diễn bằng các mô hình mạng thông tin đồng nhất, nghĩa là nếu biểu diễn các dữ liệu này thành đồ thị thì các đỉnh trong đồ thị có chung một kiểu, </w:t>
+      </w:r>
+      <w:r>
         <w:rPr>
           <w:rFonts w:eastAsia="Times New Roman" w:cs="Times New Roman"/>
           <w:color w:val="000000" w:themeColor="text1"/>
           <w:szCs w:val="26"/>
         </w:rPr>
-      </w:pPr>
-      <w:r>
+        <w:lastRenderedPageBreak/>
+        <w:t>và các cạnh của đồ thị đều biểu diễn một loại quan hệ. Trên mô hình mạng đã xây dựng, các nhóm sẽ đề xuất các thuật toán trích chọn đặc trưng phù hợp với mô hình học máy sử dụng. Hiệu quả của các hệ thống tự động phát hiện mã độc sử dụng mạng thông tin đồng nhất để biểu diễn dữ liệu và trích chọn đặc trưng cho kết quả dự đoán chính xác từ 85-92%. Nguyên nhân là do dữ liệu trong các hệ thống thực tế - đặc biệt là dữ liệu về mã độc thường phong phú, đa dạng và chứa đựng nhiều ý nghĩa tiềm ẩn khác. Nếu sử dụng mạng đồng nhất để biểu diễn thì có thể sẽ làm mất đi các thông tin ngữ nghĩa quan trọng trong mạng và việc trích chọn đặc trưng trên mô hình mạng đồng nhất đã không tận dụng tối đa các thông tin thu được để phát hiện mã độc, đặc biệt đối với các mã độc thế hệ mới. Vì vậy hướng nghiên cứu ứng dụng các kỹ thuật phân tích dữ liệu phức tạp để giải quyết thách thức trên đang được rất nhiều nhà nghiên cứu quan tâm. Một trong các công cụ thường được sử dụng để phân tích, biểu diễn dữ liệu phức tạp hiện nay là sử dụng mô hình mạng thông tin không đồng nhất (Heterogeneous Information Network- HIN).</w:t>
+      </w:r>
+    </w:p>
+    <w:p>
+      <w:pPr>
         <w:rPr>
           <w:rFonts w:eastAsia="Times New Roman" w:cs="Times New Roman"/>
           <w:color w:val="000000" w:themeColor="text1"/>
           <w:szCs w:val="26"/>
         </w:rPr>
-        <w:tab/>
-      </w:r>
+      </w:pPr>
       <w:r>
         <w:rPr>
           <w:rFonts w:eastAsia="Times New Roman" w:cs="Times New Roman"/>
           <w:color w:val="000000" w:themeColor="text1"/>
           <w:szCs w:val="26"/>
         </w:rPr>
-        <w:t>Kỹ thuật phân tích chữ ký dựa trên các dấu hiệu số (Digital Footprint) để đoán nhận mã độc. Tất cả các chương trình, dù là lành hay độc, đều có những dấu hiệu số đặc trưng của riêng mình. Các phần mềm diệt virus thường kết hợp với sử dụng một cơ sở dữ liệu lưu trữ các dấu hiệu số của các mã độc. Các phần mềm ấy sẽ đối sánh dấu hiệu số của file đang được quét với các dữ liệu trong cơ sở dữ liệu, Nếu tìm thấy dấu hiệu đó trong cơ sở dữ liệu, file đó sẽ được coi là độc. Khi một loại mã độc mới được phát hiện, dấu hiệu số của nó sẽ được thêm vào cơ sở dữ liệu của công ty viết ra phần mềm virus đó, và sẽ được chia sẻ cho cơ sở dữ liệu từ phía người dùng.</w:t>
-      </w:r>
-    </w:p>
-    <w:p>
-      <w:pPr>
-        <w:rPr>
-          <w:rFonts w:eastAsia="Times New Roman" w:cs="Times New Roman"/>
-          <w:color w:val="000000" w:themeColor="text1"/>
-          <w:szCs w:val="26"/>
-        </w:rPr>
-      </w:pPr>
-      <w:r>
-        <w:rPr>
-          <w:rFonts w:eastAsia="Times New Roman" w:cs="Times New Roman"/>
-          <w:color w:val="000000" w:themeColor="text1"/>
-          <w:szCs w:val="26"/>
-        </w:rPr>
         <w:tab/>
-      </w:r>
-      <w:r>
-        <w:rPr>
-          <w:rFonts w:eastAsia="Times New Roman" w:cs="Times New Roman"/>
-          <w:color w:val="000000" w:themeColor="text1"/>
-          <w:szCs w:val="26"/>
-        </w:rPr>
-        <w:t xml:space="preserve">Hướng nghiên cứu phân tích hành vi dựa vào việc phân tích và đánh giá mã nguồn của ứng dụng được nghi ngờ. Trong bài toán đoán nhận mã độc Android, hướng nghiên cứu này dựa vào việc phân tích lời gọi API, quyền truy cập, lời gọi hệ thống. Các thông tin trên được biểu diễn bằng các mô hình mạng thông tin đồng nhất, nghĩa là nếu biểu diễn các dữ liệu này thành đồ thị thì các đỉnh trong đồ thị có chung một kiểu, </w:t>
-      </w:r>
-      <w:r>
-        <w:rPr>
-          <w:rFonts w:eastAsia="Times New Roman" w:cs="Times New Roman"/>
-          <w:color w:val="000000" w:themeColor="text1"/>
-          <w:szCs w:val="26"/>
-        </w:rPr>
-        <w:lastRenderedPageBreak/>
-        <w:t>và các cạnh của đồ thị đều biểu diễn một loại quan hệ. Trên mô hình mạng đã xây dựng, các nhóm sẽ đề xuất các thuật toán trích chọn đặc trưng phù hợp với mô hình học máy sử dụng. Hiệu quả của các hệ thống tự động phát hiện mã độc sử dụng mạng thông tin đồng nhất để biểu diễn dữ liệu và trích chọn đặc trưng cho kết quả dự đoán chính xác từ 85-92%. Nguyên nhân là do dữ liệu trong các hệ thống thực tế - đặc biệt là dữ liệu về mã độc thường phong phú, đa dạng và chứa đựng nhiều ý nghĩa tiềm ẩn khác. Nếu sử dụng mạng đồng nhất để biểu diễn thì có thể sẽ làm mất đi các thông tin ngữ nghĩa quan trọng trong mạng và việc trích chọn đặc trưng trên mô hình mạng đồng nhất đã không tận dụng tối đa các thông tin thu được để phát hiện mã độc, đặc biệt đối với các mã độc thế hệ mới. Vì vậy hướng nghiên cứu ứng dụng các kỹ thuật phân tích dữ liệu phức tạp để giải quyết thách thức trên đang được rất nhiều nhà nghiên cứu quan tâm. Một trong các công cụ thường được sử dụng để phân tích, biểu diễn dữ liệu phức tạp hiện nay là sử dụng mô hình mạng thông tin không đồng nhất (Heterogeneous Information Network- HIN).</w:t>
-      </w:r>
-    </w:p>
-    <w:p>
-      <w:pPr>
-        <w:rPr>
-          <w:rFonts w:eastAsia="Times New Roman" w:cs="Times New Roman"/>
-          <w:color w:val="000000" w:themeColor="text1"/>
-          <w:szCs w:val="26"/>
-        </w:rPr>
-      </w:pPr>
-      <w:r>
-        <w:rPr>
-          <w:rFonts w:eastAsia="Times New Roman" w:cs="Times New Roman"/>
-          <w:color w:val="000000" w:themeColor="text1"/>
-          <w:szCs w:val="26"/>
-        </w:rPr>
-        <w:tab/>
-      </w:r>
-      <w:r>
-        <w:rPr>
-          <w:rFonts w:eastAsia="Times New Roman" w:cs="Times New Roman"/>
-          <w:color w:val="000000" w:themeColor="text1"/>
-          <w:szCs w:val="26"/>
-        </w:rPr>
         <w:t xml:space="preserve">Mạng thông tin không đồng nhất gồm nhiều loại đối tượng khác nhau và các liên kết (cạnh) trong mạng thông tin không đồng nhất có thể mang nhiều ý nghĩa khác nhau. Bởi vậy, việc khai phá các mạng thông tin không đồng nhất sẽ cho chúng ta biết thêm các tri thức còn tiềm ẩn trong các cấu trúc mạng, từ đó có thể ứng dụng trong nhiều lĩnh vực khác nhau. Cho đến hiện này, HIN đã được ứng dụng trong nhiều lĩnh vực khác nhau, như khai phá dữ liệu văn bản, khai phá dữ liệu sinh học, và đặc biệt ứng dụng trong bài toán phát hiện mã độc. Điển hình như nhóm nghiên cứu của </w:t>
       </w:r>
       <w:hyperlink r:id="rId11" w:history="1">
@@ -1797,18 +1800,128 @@
         <w:t xml:space="preserve"> </w:t>
       </w:r>
       <w:r>
-        <w:t xml:space="preserve">kết hợp cùng với một bộ android botnet để tạo nên bộ dữ liệu bao gồm 589 ứng dụng android, các ứng dụng android được chia thành sáu họ là: </w:t>
-      </w:r>
-      <w:r>
-        <w:t>Benign, Adware, Botnet, Ransomware, Scareware và SMSmalware</w:t>
-      </w:r>
-      <w:r>
-        <w:t>.</w:t>
+        <w:t>kết hợp cùng với một bộ android botnet để tạo nên bộ dữ liệu bao gồm 589 ứng dụng android, các ứng dụng android được chia thành sáu họ là: Benign, Adware, Botnet, Ransomware, Scareware và SMSmalware.</w:t>
       </w:r>
       <w:r>
         <w:t xml:space="preserve"> Tiếp theo là sử dụng phầm mềm dịch ngược APK Tool để dịch ngược các ứng dụng android, thu được dạng mã smali và tiến hành trích xuất các API của từng ứng dụng. Từ dữ liệu đã được trích xuất, nhóm xây dựng nên các ma trận cần thiết bao gồm ma trận app – api, ma trận invoke, ma trận method và ma trận package </w:t>
       </w:r>
     </w:p>
+    <w:tbl>
+      <w:tblPr>
+        <w:tblStyle w:val="TableGrid"/>
+        <w:tblW w:w="0" w:type="auto"/>
+        <w:tblBorders>
+          <w:top w:val="none" w:sz="0" w:space="0" w:color="auto"/>
+          <w:left w:val="none" w:sz="0" w:space="0" w:color="auto"/>
+          <w:bottom w:val="none" w:sz="0" w:space="0" w:color="auto"/>
+          <w:right w:val="none" w:sz="0" w:space="0" w:color="auto"/>
+          <w:insideH w:val="none" w:sz="0" w:space="0" w:color="auto"/>
+          <w:insideV w:val="none" w:sz="0" w:space="0" w:color="auto"/>
+        </w:tblBorders>
+        <w:tblLook w:val="04A0" w:firstRow="1" w:lastRow="0" w:firstColumn="1" w:lastColumn="0" w:noHBand="0" w:noVBand="1"/>
+      </w:tblPr>
+      <w:tblGrid>
+        <w:gridCol w:w="3230"/>
+        <w:gridCol w:w="5796"/>
+      </w:tblGrid>
+      <w:tr>
+        <w:tc>
+          <w:tcPr>
+            <w:tcW w:w="3823" w:type="dxa"/>
+            <w:vAlign w:val="bottom"/>
+          </w:tcPr>
+          <w:p>
+            <w:pPr>
+              <w:pStyle w:val="Caption"/>
+              <w:ind w:left="284"/>
+              <w:jc w:val="left"/>
+            </w:pPr>
+            <w:bookmarkStart w:id="5" w:name="_Toc91665565"/>
+            <w:r>
+              <w:t xml:space="preserve">Hình </w:t>
+            </w:r>
+            <w:fldSimple w:instr=" STYLEREF 1 \s ">
+              <w:r>
+                <w:rPr>
+                  <w:noProof/>
+                </w:rPr>
+                <w:t>3</w:t>
+              </w:r>
+            </w:fldSimple>
+            <w:r>
+              <w:t>.</w:t>
+            </w:r>
+            <w:fldSimple w:instr=" SEQ Hình \* ARABIC \s 1 ">
+              <w:r>
+                <w:rPr>
+                  <w:noProof/>
+                </w:rPr>
+                <w:t>1</w:t>
+              </w:r>
+            </w:fldSimple>
+            <w:r>
+              <w:t>: Xây dựng các ma trận cơ sở</w:t>
+            </w:r>
+            <w:r>
+              <w:t>.</w:t>
+            </w:r>
+            <w:bookmarkEnd w:id="5"/>
+          </w:p>
+        </w:tc>
+        <w:tc>
+          <w:tcPr>
+            <w:tcW w:w="5193" w:type="dxa"/>
+          </w:tcPr>
+          <w:p>
+            <w:pPr>
+              <w:keepNext/>
+              <w:spacing w:before="0" w:after="0"/>
+              <w:jc w:val="center"/>
+            </w:pPr>
+            <w:r>
+              <w:rPr>
+                <w:noProof/>
+              </w:rPr>
+              <w:drawing>
+                <wp:inline distT="0" distB="0" distL="0" distR="0" wp14:anchorId="69313B0C" wp14:editId="0D229393">
+                  <wp:extent cx="3542980" cy="1828800"/>
+                  <wp:effectExtent l="0" t="0" r="635" b="0"/>
+                  <wp:docPr id="5" name="Picture 5"/>
+                  <wp:cNvGraphicFramePr>
+                    <a:graphicFrameLocks xmlns:a="http://schemas.openxmlformats.org/drawingml/2006/main" noChangeAspect="1"/>
+                  </wp:cNvGraphicFramePr>
+                  <a:graphic xmlns:a="http://schemas.openxmlformats.org/drawingml/2006/main">
+                    <a:graphicData uri="http://schemas.openxmlformats.org/drawingml/2006/picture">
+                      <pic:pic xmlns:pic="http://schemas.openxmlformats.org/drawingml/2006/picture">
+                        <pic:nvPicPr>
+                          <pic:cNvPr id="1" name=""/>
+                          <pic:cNvPicPr/>
+                        </pic:nvPicPr>
+                        <pic:blipFill>
+                          <a:blip r:embed="rId13"/>
+                          <a:stretch>
+                            <a:fillRect/>
+                          </a:stretch>
+                        </pic:blipFill>
+                        <pic:spPr>
+                          <a:xfrm>
+                            <a:off x="0" y="0"/>
+                            <a:ext cx="3567466" cy="1841439"/>
+                          </a:xfrm>
+                          <a:prstGeom prst="rect">
+                            <a:avLst/>
+                          </a:prstGeom>
+                        </pic:spPr>
+                      </pic:pic>
+                    </a:graphicData>
+                  </a:graphic>
+                </wp:inline>
+              </w:drawing>
+            </w:r>
+          </w:p>
+        </w:tc>
+      </w:tr>
+    </w:tbl>
     <w:p>
       <w:pPr>
         <w:pStyle w:val="ListParagraph"/>
@@ -1822,6 +1935,7 @@
           <w:b/>
           <w:bCs/>
         </w:rPr>
+        <w:lastRenderedPageBreak/>
         <w:t>Bước 2:</w:t>
       </w:r>
       <w:r>
@@ -1830,17 +1944,84 @@
       <w:r>
         <w:t>Xây dựng mạng thông tin không đồng nhất và trích xuất vector đặc trưng. Từ bốn ma trận cơ bản, nhóm xây dựng mười sáu ma trận độ đo tương đồng và trích xuất vector đặc trưng dựa vào các ma trận độ đo trương đồng này.</w:t>
       </w:r>
-      <w:r>
-        <w:t xml:space="preserve"> Mỗi ma trận độ đo tương đồng sẽ cho ra sáu đặc trưng ứng với sáu họ android ở tập dữ liệu</w:t>
-      </w:r>
-      <w:r>
-        <w:t xml:space="preserve">, từ đó vector sẽ có số chiều là </w:t>
-      </w:r>
-      <w:r>
-        <w:t>chín mươi sáu</w:t>
-      </w:r>
+    </w:p>
+    <w:p>
+      <w:r>
+        <w:rPr>
+          <w:noProof/>
+        </w:rPr>
+        <w:drawing>
+          <wp:inline distT="0" distB="0" distL="0" distR="0" wp14:anchorId="7863F7BB" wp14:editId="0C31CCE9">
+            <wp:extent cx="5731510" cy="1963420"/>
+            <wp:effectExtent l="0" t="0" r="2540" b="0"/>
+            <wp:docPr id="6" name="Picture 6"/>
+            <wp:cNvGraphicFramePr>
+              <a:graphicFrameLocks xmlns:a="http://schemas.openxmlformats.org/drawingml/2006/main" noChangeAspect="1"/>
+            </wp:cNvGraphicFramePr>
+            <a:graphic xmlns:a="http://schemas.openxmlformats.org/drawingml/2006/main">
+              <a:graphicData uri="http://schemas.openxmlformats.org/drawingml/2006/picture">
+                <pic:pic xmlns:pic="http://schemas.openxmlformats.org/drawingml/2006/picture">
+                  <pic:nvPicPr>
+                    <pic:cNvPr id="6" name="Picture 6"/>
+                    <pic:cNvPicPr/>
+                  </pic:nvPicPr>
+                  <pic:blipFill>
+                    <a:blip r:embed="rId14">
+                      <a:extLst>
+                        <a:ext uri="{28A0092B-C50C-407E-A947-70E740481C1C}">
+                          <a14:useLocalDpi xmlns:a14="http://schemas.microsoft.com/office/drawing/2010/main" val="0"/>
+                        </a:ext>
+                      </a:extLst>
+                    </a:blip>
+                    <a:stretch>
+                      <a:fillRect/>
+                    </a:stretch>
+                  </pic:blipFill>
+                  <pic:spPr>
+                    <a:xfrm>
+                      <a:off x="0" y="0"/>
+                      <a:ext cx="5731510" cy="1963420"/>
+                    </a:xfrm>
+                    <a:prstGeom prst="rect">
+                      <a:avLst/>
+                    </a:prstGeom>
+                  </pic:spPr>
+                </pic:pic>
+              </a:graphicData>
+            </a:graphic>
+          </wp:inline>
+        </w:drawing>
+      </w:r>
+    </w:p>
+    <w:p>
+      <w:pPr>
+        <w:pStyle w:val="Caption"/>
+        <w:jc w:val="center"/>
+      </w:pPr>
+      <w:r>
+        <w:t xml:space="preserve">Hình </w:t>
+      </w:r>
+      <w:fldSimple w:instr=" STYLEREF 1 \s ">
+        <w:r>
+          <w:rPr>
+            <w:noProof/>
+          </w:rPr>
+          <w:t>3</w:t>
+        </w:r>
+      </w:fldSimple>
       <w:r>
         <w:t>.</w:t>
+      </w:r>
+      <w:fldSimple w:instr=" SEQ Hình \* ARABIC \s 1 ">
+        <w:r>
+          <w:rPr>
+            <w:noProof/>
+          </w:rPr>
+          <w:t>2</w:t>
+        </w:r>
+      </w:fldSimple>
+      <w:r>
+        <w:t>: Xây dựng ma trận độ đo tương đồng</w:t>
       </w:r>
     </w:p>
     <w:p>
@@ -1859,11 +2040,76 @@
         <w:t>Bước 3:</w:t>
       </w:r>
       <w:r>
-        <w:t xml:space="preserve"> Phân loại bộ 12000 ứng dụng andoid. Nhóm sử dụng mô hình vừa xây dựng được để phân loại 12000 ứng dụng android này thành 6 họ ứng dụng. với từng app android, nhóm sẽ đi trích xuất api để nhúng vào trong ma trận app – api, </w:t>
-      </w:r>
-      <w:r>
-        <w:lastRenderedPageBreak/>
-        <w:t xml:space="preserve">sau đó đưa qua AvgSim để thu được vector đặc trưng ứng với tập dữ liệu 589 ứng dụng android. Sau đó sẽ được mô hình học máy gán nhãn thành các họ ứng dụng riêng biệt. Kết thúc </w:t>
+        <w:t xml:space="preserve"> </w:t>
+      </w:r>
+      <w:r>
+        <w:t>Mỗi ma trận độ đo tương đồng sẽ cho ra sáu đặc trưng</w:t>
+      </w:r>
+      <w:r>
+        <w:t xml:space="preserve"> bằng cách gộp các hàng của ma trận đô đo tương đồng lại theo số lượng từng họ ứng dụng, cùng với mười sáu ma trận độ đo tương đồng kết hợp với</w:t>
+      </w:r>
+      <w:r>
+        <w:t xml:space="preserve"> sáu họ android ở tập dữ liệu</w:t>
+      </w:r>
+      <w:r>
+        <w:t xml:space="preserve"> sẽ tạo nên một ma trận</w:t>
+      </w:r>
+      <w:r>
+        <w:t xml:space="preserve"> vector</w:t>
+      </w:r>
+      <w:r>
+        <w:t xml:space="preserve"> đặc trưng</w:t>
+      </w:r>
+      <w:r>
+        <w:t xml:space="preserve"> sẽ có số chiều là </w:t>
+      </w:r>
+      <w:r>
+        <w:t>chín mươi sáu</w:t>
+      </w:r>
+      <w:r>
+        <w:t>.</w:t>
+      </w:r>
+      <w:r>
+        <w:t xml:space="preserve"> Ma trận vector đặc trưng này sẽ được </w:t>
+      </w:r>
+      <w:r>
+        <w:t>sử dụng để phân loại 12000 ứng dụng android vào từng họ ứng dụng riêng biệt</w:t>
+      </w:r>
+      <w:r>
+        <w:t>.</w:t>
+      </w:r>
+    </w:p>
+    <w:p>
+      <w:pPr>
+        <w:pStyle w:val="ListParagraph"/>
+        <w:numPr>
+          <w:ilvl w:val="0"/>
+          <w:numId w:val="4"/>
+        </w:numPr>
+      </w:pPr>
+      <w:r>
+        <w:rPr>
+          <w:b/>
+          <w:bCs/>
+        </w:rPr>
+        <w:t xml:space="preserve">Bước </w:t>
+      </w:r>
+      <w:r>
+        <w:rPr>
+          <w:b/>
+          <w:bCs/>
+        </w:rPr>
+        <w:t>4</w:t>
+      </w:r>
+      <w:r>
+        <w:rPr>
+          <w:b/>
+          <w:bCs/>
+        </w:rPr>
+        <w:t>:</w:t>
+      </w:r>
+      <w:r>
+        <w:t xml:space="preserve"> Phân loại bộ 12000 ứng dụng andoid. Nhóm sử dụng mô hình vừa xây dựng được để phân loại 12000 ứng dụng android này thành 6 họ ứng dụng. với từng app android, nhóm sẽ đi trích xuất api để nhúng vào trong ma trận app – api, sau đó đưa qua AvgSim để thu được vector đặc trưng ứng với tập dữ liệu 589 ứng dụng android. Sau đó sẽ được mô hình học máy gán nhãn thành các họ ứng dụng riêng biệt. Kết thúc </w:t>
       </w:r>
       <w:r>
         <w:t>giai đoạn</w:t>
@@ -1898,6 +2144,7 @@
         </w:numPr>
       </w:pPr>
       <w:r>
+        <w:lastRenderedPageBreak/>
         <w:t xml:space="preserve">Bước 1: </w:t>
       </w:r>
       <w:r>
@@ -1938,6 +2185,9 @@
       </w:r>
       <w:r>
         <w:t xml:space="preserve"> dựng hệ thống doán nhận có đầu vào là một app không biết trước, hệ thống sẽ dịch ngược ứng dụng và trích xuất lấy vector đặc trưng, sau đó đoán nhận và trả về kết quả</w:t>
+      </w:r>
+      <w:r>
+        <w:t>.</w:t>
       </w:r>
     </w:p>
     <w:sectPr>
@@ -3592,6 +3842,38 @@
       <w:ind w:left="260"/>
     </w:pPr>
   </w:style>
+  <w:style w:type="paragraph" w:styleId="Caption">
+    <w:name w:val="caption"/>
+    <w:basedOn w:val="Normal"/>
+    <w:next w:val="Normal"/>
+    <w:uiPriority w:val="35"/>
+    <w:unhideWhenUsed/>
+    <w:qFormat/>
+    <w:rsid w:val="00D13391"/>
+    <w:pPr>
+      <w:spacing w:before="0" w:after="200" w:line="240" w:lineRule="auto"/>
+    </w:pPr>
+    <w:rPr>
+      <w:i/>
+      <w:iCs/>
+      <w:sz w:val="24"/>
+      <w:szCs w:val="18"/>
+    </w:rPr>
+  </w:style>
+  <w:style w:type="paragraph" w:styleId="TableofFigures">
+    <w:name w:val="table of figures"/>
+    <w:basedOn w:val="Normal"/>
+    <w:next w:val="Normal"/>
+    <w:uiPriority w:val="99"/>
+    <w:unhideWhenUsed/>
+    <w:rsid w:val="000B77AE"/>
+    <w:pPr>
+      <w:tabs>
+        <w:tab w:val="clear" w:pos="822"/>
+      </w:tabs>
+      <w:spacing w:after="0"/>
+    </w:pPr>
+  </w:style>
 </w:styles>
 </file>
 

</xml_diff>